<commit_message>
adding client and server code
</commit_message>
<xml_diff>
--- a/Proposal.docx
+++ b/Proposal.docx
@@ -205,7 +205,17 @@
           <w:sz w:val="24"/>
           <w:szCs w:val="24"/>
         </w:rPr>
-        <w:t xml:space="preserve">The first thing we will implement is the simple java chat application – we will have a simple GUI. First, we will set up the server, which will wait for a client to be connected. Next, we will set up a client application, which will connect to the server using IP and port number. After successful connection, the client and server applications will be able to send and receive messages. From there, we will begin implementing the encryption and decryption algorithms. </w:t>
+        <w:t>The first thing we will implement is the simple java chat application – we will have a simple GUI. First, we will set up the server, which will wait for a client to be connected. Next, we will set up a client application, which will connect to the server using IP and port number. After successful connection, the client and server applications will</w:t>
+      </w:r>
+      <w:bookmarkStart w:id="0" w:name="_GoBack"/>
+      <w:bookmarkEnd w:id="0"/>
+      <w:r>
+        <w:rPr>
+          <w:rFonts w:ascii="Times New Roman" w:hAnsi="Times New Roman" w:cs="Times New Roman"/>
+          <w:sz w:val="24"/>
+          <w:szCs w:val="24"/>
+        </w:rPr>
+        <w:t xml:space="preserve"> be able to send and receive messages. From there, we will begin implementing the encryption and decryption algorithms. </w:t>
       </w:r>
       <w:r>
         <w:rPr>
@@ -445,14 +455,7 @@
           <w:tab w:val="left" w:pos="3828"/>
         </w:tabs>
         <w:spacing w:line="480" w:lineRule="auto"/>
-        <w:rPr>
-          <w:rFonts w:ascii="Times New Roman" w:hAnsi="Times New Roman" w:cs="Times New Roman"/>
-          <w:sz w:val="24"/>
-          <w:szCs w:val="24"/>
-        </w:rPr>
       </w:pPr>
-      <w:bookmarkStart w:id="0" w:name="_GoBack"/>
-      <w:bookmarkEnd w:id="0"/>
     </w:p>
     <w:sectPr>
       <w:pgSz w:w="12240" w:h="15840"/>
@@ -930,7 +933,6 @@
   <w:style w:type="character" w:default="1" w:styleId="DefaultParagraphFont">
     <w:name w:val="Default Paragraph Font"/>
     <w:uiPriority w:val="1"/>
-    <w:semiHidden/>
     <w:unhideWhenUsed/>
   </w:style>
   <w:style w:type="table" w:default="1" w:styleId="TableNormal">

</xml_diff>